<commit_message>
Add some Peer review in documents
3 user review added
</commit_message>
<xml_diff>
--- a/ISAD251.docx
+++ b/ISAD251.docx
@@ -26,15 +26,11 @@
     <w:p>
       <w:pPr>
         <w:rPr>
-          <w:rFonts w:hint="eastAsia"/>
-          <w:lang w:eastAsia="zh-HK"/>
-        </w:rPr>
-      </w:pPr>
-      <w:r>
-        <w:t>YouTube Video</w:t>
-      </w:r>
-      <w:r>
-        <w:t>:</w:t>
+          <w:lang w:eastAsia="zh-HK"/>
+        </w:rPr>
+      </w:pPr>
+      <w:r>
+        <w:t>YouTube Video:</w:t>
       </w:r>
       <w:r>
         <w:rPr>
@@ -55,7 +51,6 @@
     <w:p>
       <w:pPr>
         <w:rPr>
-          <w:rFonts w:hint="eastAsia"/>
           <w:lang w:eastAsia="zh-HK"/>
         </w:rPr>
       </w:pPr>
@@ -73,13 +68,10 @@
           <w:t>https://github.com/DIM-JACK/ISAD251</w:t>
         </w:r>
       </w:hyperlink>
-      <w:bookmarkStart w:id="0" w:name="_GoBack"/>
-      <w:bookmarkEnd w:id="0"/>
-    </w:p>
-    <w:p>
-      <w:pPr>
-        <w:rPr>
-          <w:rFonts w:hint="eastAsia"/>
+    </w:p>
+    <w:p>
+      <w:pPr>
+        <w:rPr>
           <w:b/>
           <w:sz w:val="96"/>
           <w:u w:val="single"/>
@@ -100,7 +92,6 @@
     <w:p>
       <w:pPr>
         <w:rPr>
-          <w:rFonts w:hint="eastAsia"/>
           <w:lang w:eastAsia="zh-HK"/>
         </w:rPr>
       </w:pPr>
@@ -115,7 +106,6 @@
     <w:p>
       <w:pPr>
         <w:rPr>
-          <w:rFonts w:hint="eastAsia"/>
           <w:lang w:eastAsia="zh-HK"/>
         </w:rPr>
       </w:pPr>
@@ -178,7 +168,6 @@
     <w:p>
       <w:pPr>
         <w:rPr>
-          <w:rFonts w:hint="eastAsia"/>
           <w:b/>
           <w:bCs/>
           <w:sz w:val="28"/>
@@ -189,7 +178,6 @@
     <w:p>
       <w:pPr>
         <w:rPr>
-          <w:rFonts w:hint="eastAsia"/>
           <w:b/>
           <w:bCs/>
           <w:sz w:val="28"/>
@@ -200,7 +188,6 @@
     <w:p>
       <w:pPr>
         <w:rPr>
-          <w:rFonts w:hint="eastAsia"/>
           <w:b/>
           <w:bCs/>
           <w:sz w:val="28"/>
@@ -211,7 +198,6 @@
     <w:p>
       <w:pPr>
         <w:rPr>
-          <w:rFonts w:hint="eastAsia"/>
           <w:b/>
           <w:bCs/>
           <w:sz w:val="28"/>
@@ -222,7 +208,6 @@
     <w:p>
       <w:pPr>
         <w:rPr>
-          <w:rFonts w:hint="eastAsia"/>
           <w:b/>
           <w:bCs/>
           <w:sz w:val="28"/>
@@ -233,7 +218,6 @@
     <w:p>
       <w:pPr>
         <w:rPr>
-          <w:rFonts w:hint="eastAsia"/>
           <w:b/>
           <w:bCs/>
           <w:sz w:val="28"/>
@@ -244,7 +228,6 @@
     <w:p>
       <w:pPr>
         <w:rPr>
-          <w:rFonts w:hint="eastAsia"/>
           <w:b/>
           <w:bCs/>
           <w:sz w:val="28"/>
@@ -255,7 +238,6 @@
     <w:p>
       <w:pPr>
         <w:rPr>
-          <w:rFonts w:hint="eastAsia"/>
           <w:b/>
           <w:bCs/>
           <w:sz w:val="28"/>
@@ -266,7 +248,6 @@
     <w:p>
       <w:pPr>
         <w:rPr>
-          <w:rFonts w:hint="eastAsia"/>
           <w:b/>
           <w:bCs/>
           <w:sz w:val="28"/>
@@ -277,7 +258,6 @@
     <w:p>
       <w:pPr>
         <w:rPr>
-          <w:rFonts w:hint="eastAsia"/>
           <w:b/>
           <w:bCs/>
           <w:sz w:val="28"/>
@@ -288,7 +268,6 @@
     <w:p>
       <w:pPr>
         <w:rPr>
-          <w:rFonts w:hint="eastAsia"/>
           <w:b/>
           <w:bCs/>
           <w:sz w:val="28"/>
@@ -299,7 +278,6 @@
     <w:p>
       <w:pPr>
         <w:rPr>
-          <w:rFonts w:hint="eastAsia"/>
           <w:b/>
           <w:bCs/>
           <w:sz w:val="28"/>
@@ -318,7 +296,6 @@
     <w:p>
       <w:pPr>
         <w:rPr>
-          <w:rFonts w:hint="eastAsia"/>
           <w:b/>
           <w:bCs/>
           <w:sz w:val="28"/>
@@ -337,7 +314,6 @@
     <w:p>
       <w:pPr>
         <w:rPr>
-          <w:rFonts w:hint="eastAsia"/>
           <w:lang w:eastAsia="zh-HK"/>
         </w:rPr>
       </w:pPr>
@@ -378,7 +354,6 @@
     <w:p>
       <w:pPr>
         <w:rPr>
-          <w:rFonts w:hint="eastAsia"/>
           <w:lang w:eastAsia="zh-HK"/>
         </w:rPr>
       </w:pPr>
@@ -393,7 +368,6 @@
     <w:p>
       <w:pPr>
         <w:rPr>
-          <w:rFonts w:hint="eastAsia"/>
           <w:lang w:eastAsia="zh-HK"/>
         </w:rPr>
       </w:pPr>
@@ -456,7 +430,6 @@
     <w:p>
       <w:pPr>
         <w:rPr>
-          <w:rFonts w:hint="eastAsia"/>
           <w:b/>
           <w:bCs/>
           <w:sz w:val="28"/>
@@ -474,7 +447,6 @@
     <w:p>
       <w:pPr>
         <w:rPr>
-          <w:rFonts w:hint="eastAsia"/>
           <w:bCs/>
         </w:rPr>
       </w:pPr>
@@ -598,7 +570,6 @@
     <w:p>
       <w:pPr>
         <w:rPr>
-          <w:rFonts w:hint="eastAsia"/>
           <w:b/>
           <w:bCs/>
           <w:sz w:val="28"/>
@@ -609,7 +580,6 @@
     <w:p>
       <w:pPr>
         <w:rPr>
-          <w:rFonts w:hint="eastAsia"/>
           <w:b/>
           <w:bCs/>
           <w:sz w:val="28"/>
@@ -620,7 +590,6 @@
     <w:p>
       <w:pPr>
         <w:rPr>
-          <w:rFonts w:hint="eastAsia"/>
           <w:b/>
           <w:bCs/>
           <w:sz w:val="28"/>
@@ -639,7 +608,6 @@
     <w:p>
       <w:pPr>
         <w:rPr>
-          <w:rFonts w:hint="eastAsia"/>
           <w:lang w:eastAsia="zh-HK"/>
         </w:rPr>
       </w:pPr>
@@ -661,7 +629,15 @@
           <w:rFonts w:hint="eastAsia"/>
           <w:lang w:eastAsia="zh-HK"/>
         </w:rPr>
-        <w:t>Cancel Order</w:t>
+        <w:t xml:space="preserve">Cancel </w:t>
+      </w:r>
+      <w:proofErr w:type="gramStart"/>
+      <w:r>
+        <w:rPr>
+          <w:rFonts w:hint="eastAsia"/>
+          <w:lang w:eastAsia="zh-HK"/>
+        </w:rPr>
+        <w:t>Order</w:t>
       </w:r>
       <w:r>
         <w:rPr>
@@ -674,13 +650,20 @@
           <w:rFonts w:hint="eastAsia"/>
           <w:lang w:eastAsia="zh-HK"/>
         </w:rPr>
-        <w:t xml:space="preserve"> tab, by enter the order ID, user can cancel the order.</w:t>
-      </w:r>
-    </w:p>
-    <w:p>
-      <w:pPr>
-        <w:rPr>
-          <w:rFonts w:hint="eastAsia"/>
+        <w:t xml:space="preserve"> tab</w:t>
+      </w:r>
+      <w:proofErr w:type="gramEnd"/>
+      <w:r>
+        <w:rPr>
+          <w:rFonts w:hint="eastAsia"/>
+          <w:lang w:eastAsia="zh-HK"/>
+        </w:rPr>
+        <w:t>, by enter the order ID, user can cancel the order.</w:t>
+      </w:r>
+    </w:p>
+    <w:p>
+      <w:pPr>
+        <w:rPr>
           <w:lang w:eastAsia="zh-HK"/>
         </w:rPr>
       </w:pPr>
@@ -743,7 +726,6 @@
     <w:p>
       <w:pPr>
         <w:rPr>
-          <w:rFonts w:hint="eastAsia"/>
           <w:b/>
           <w:bCs/>
           <w:sz w:val="28"/>
@@ -762,7 +744,6 @@
     <w:p>
       <w:pPr>
         <w:rPr>
-          <w:rFonts w:hint="eastAsia"/>
           <w:b/>
           <w:bCs/>
           <w:sz w:val="36"/>
@@ -791,7 +772,6 @@
     <w:p>
       <w:pPr>
         <w:rPr>
-          <w:rFonts w:hint="eastAsia"/>
           <w:lang w:eastAsia="zh-HK"/>
         </w:rPr>
       </w:pPr>
@@ -832,7 +812,6 @@
     <w:p>
       <w:pPr>
         <w:rPr>
-          <w:rFonts w:hint="eastAsia"/>
           <w:lang w:eastAsia="zh-HK"/>
         </w:rPr>
       </w:pPr>
@@ -847,7 +826,6 @@
     <w:p>
       <w:pPr>
         <w:rPr>
-          <w:rFonts w:hint="eastAsia"/>
           <w:lang w:eastAsia="zh-HK"/>
         </w:rPr>
       </w:pPr>
@@ -911,23 +889,20 @@
     <w:p>
       <w:pPr>
         <w:rPr>
-          <w:rFonts w:hint="eastAsia"/>
-          <w:lang w:eastAsia="zh-HK"/>
-        </w:rPr>
-      </w:pPr>
-    </w:p>
-    <w:p>
-      <w:pPr>
-        <w:rPr>
-          <w:rFonts w:hint="eastAsia"/>
-          <w:lang w:eastAsia="zh-HK"/>
-        </w:rPr>
-      </w:pPr>
-    </w:p>
-    <w:p>
-      <w:pPr>
-        <w:rPr>
-          <w:rFonts w:hint="eastAsia"/>
+          <w:lang w:eastAsia="zh-HK"/>
+        </w:rPr>
+      </w:pPr>
+    </w:p>
+    <w:p>
+      <w:pPr>
+        <w:rPr>
+          <w:lang w:eastAsia="zh-HK"/>
+        </w:rPr>
+      </w:pPr>
+    </w:p>
+    <w:p>
+      <w:pPr>
+        <w:rPr>
           <w:noProof/>
           <w:lang w:val="en-US" w:eastAsia="zh-TW"/>
         </w:rPr>
@@ -1019,7 +994,6 @@
     <w:p>
       <w:pPr>
         <w:rPr>
-          <w:rFonts w:hint="eastAsia"/>
           <w:noProof/>
           <w:lang w:val="en-US" w:eastAsia="zh-TW"/>
         </w:rPr>
@@ -1066,7 +1040,6 @@
     <w:p>
       <w:pPr>
         <w:rPr>
-          <w:rFonts w:hint="eastAsia"/>
           <w:lang w:eastAsia="zh-HK"/>
         </w:rPr>
       </w:pPr>
@@ -1130,7 +1103,6 @@
     <w:p>
       <w:pPr>
         <w:rPr>
-          <w:rFonts w:hint="eastAsia"/>
           <w:noProof/>
           <w:lang w:val="en-US" w:eastAsia="zh-TW"/>
         </w:rPr>
@@ -1139,7 +1111,6 @@
     <w:p>
       <w:pPr>
         <w:rPr>
-          <w:rFonts w:hint="eastAsia"/>
           <w:noProof/>
           <w:lang w:val="en-US" w:eastAsia="zh-TW"/>
         </w:rPr>
@@ -1148,7 +1119,6 @@
     <w:p>
       <w:pPr>
         <w:rPr>
-          <w:rFonts w:hint="eastAsia"/>
           <w:noProof/>
           <w:lang w:val="en-US" w:eastAsia="zh-TW"/>
         </w:rPr>
@@ -1157,7 +1127,6 @@
     <w:p>
       <w:pPr>
         <w:rPr>
-          <w:rFonts w:hint="eastAsia"/>
           <w:noProof/>
           <w:lang w:val="en-US" w:eastAsia="zh-TW"/>
         </w:rPr>
@@ -1183,7 +1152,6 @@
     <w:p>
       <w:pPr>
         <w:rPr>
-          <w:rFonts w:hint="eastAsia"/>
           <w:b/>
           <w:bCs/>
           <w:lang w:eastAsia="zh-HK"/>
@@ -1208,7 +1176,6 @@
     <w:p>
       <w:pPr>
         <w:rPr>
-          <w:rFonts w:hint="eastAsia"/>
           <w:noProof/>
           <w:lang w:val="en-US" w:eastAsia="zh-TW"/>
         </w:rPr>
@@ -1219,30 +1186,29 @@
           <w:noProof/>
           <w:lang w:val="en-US" w:eastAsia="zh-TW"/>
         </w:rPr>
-        <w:t>Admin can edit</w:t>
-      </w:r>
-      <w:r>
-        <w:rPr>
-          <w:rFonts w:hint="eastAsia"/>
+        <w:t xml:space="preserve">Admin can edit item by </w:t>
+      </w:r>
+      <w:r>
+        <w:rPr>
           <w:noProof/>
           <w:lang w:val="en-US" w:eastAsia="zh-TW"/>
         </w:rPr>
-        <w:t xml:space="preserve"> item by </w:t>
-      </w:r>
-      <w:r>
-        <w:rPr>
+        <w:t>‘</w:t>
+      </w:r>
+      <w:r>
+        <w:rPr>
+          <w:rFonts w:hint="eastAsia"/>
           <w:noProof/>
           <w:lang w:val="en-US" w:eastAsia="zh-TW"/>
         </w:rPr>
-        <w:t>‘</w:t>
-      </w:r>
-      <w:r>
-        <w:rPr>
-          <w:rFonts w:hint="eastAsia"/>
+        <w:t>Admin Edit item</w:t>
+      </w:r>
+      <w:r>
+        <w:rPr>
           <w:noProof/>
           <w:lang w:val="en-US" w:eastAsia="zh-TW"/>
         </w:rPr>
-        <w:t>Admin Edit</w:t>
+        <w:t>’</w:t>
       </w:r>
       <w:r>
         <w:rPr>
@@ -1250,36 +1216,12 @@
           <w:noProof/>
           <w:lang w:val="en-US" w:eastAsia="zh-TW"/>
         </w:rPr>
-        <w:t xml:space="preserve"> item</w:t>
-      </w:r>
-      <w:r>
-        <w:rPr>
-          <w:noProof/>
-          <w:lang w:val="en-US" w:eastAsia="zh-TW"/>
-        </w:rPr>
-        <w:t>’</w:t>
-      </w:r>
-      <w:r>
-        <w:rPr>
-          <w:rFonts w:hint="eastAsia"/>
-          <w:noProof/>
-          <w:lang w:val="en-US" w:eastAsia="zh-TW"/>
-        </w:rPr>
-        <w:t xml:space="preserve"> tab</w:t>
-      </w:r>
-      <w:r>
-        <w:rPr>
-          <w:rFonts w:hint="eastAsia"/>
-          <w:noProof/>
-          <w:lang w:val="en-US" w:eastAsia="zh-TW"/>
-        </w:rPr>
-        <w:t>, also thi spage list all itme for admin to check the items.</w:t>
-      </w:r>
-    </w:p>
-    <w:p>
-      <w:pPr>
-        <w:rPr>
-          <w:rFonts w:hint="eastAsia"/>
+        <w:t xml:space="preserve"> tab, also thi spage list all itme for admin to check the items.</w:t>
+      </w:r>
+    </w:p>
+    <w:p>
+      <w:pPr>
+        <w:rPr>
           <w:lang w:val="en-US" w:eastAsia="zh-HK"/>
         </w:rPr>
       </w:pPr>
@@ -1342,7 +1284,6 @@
     <w:p>
       <w:pPr>
         <w:rPr>
-          <w:rFonts w:hint="eastAsia"/>
           <w:b/>
           <w:bCs/>
           <w:sz w:val="28"/>
@@ -1371,7 +1312,6 @@
     <w:p>
       <w:pPr>
         <w:rPr>
-          <w:rFonts w:hint="eastAsia"/>
           <w:lang w:eastAsia="zh-HK"/>
         </w:rPr>
       </w:pPr>
@@ -1412,7 +1352,6 @@
     <w:p>
       <w:pPr>
         <w:rPr>
-          <w:rFonts w:hint="eastAsia"/>
           <w:lang w:eastAsia="zh-HK"/>
         </w:rPr>
       </w:pPr>
@@ -1475,15 +1414,13 @@
     <w:p>
       <w:pPr>
         <w:rPr>
-          <w:rFonts w:hint="eastAsia"/>
-          <w:lang w:eastAsia="zh-HK"/>
-        </w:rPr>
-      </w:pPr>
-    </w:p>
-    <w:p>
-      <w:pPr>
-        <w:rPr>
-          <w:rFonts w:hint="eastAsia"/>
+          <w:lang w:eastAsia="zh-HK"/>
+        </w:rPr>
+      </w:pPr>
+    </w:p>
+    <w:p>
+      <w:pPr>
+        <w:rPr>
           <w:b/>
           <w:bCs/>
           <w:sz w:val="24"/>
@@ -1506,7 +1443,6 @@
     <w:p>
       <w:pPr>
         <w:rPr>
-          <w:rFonts w:hint="eastAsia"/>
           <w:b/>
           <w:bCs/>
           <w:sz w:val="24"/>
@@ -1540,7 +1476,6 @@
     <w:p>
       <w:pPr>
         <w:rPr>
-          <w:rFonts w:hint="eastAsia"/>
           <w:lang w:eastAsia="zh-HK"/>
         </w:rPr>
       </w:pPr>
@@ -1611,7 +1546,6 @@
     <w:p>
       <w:pPr>
         <w:rPr>
-          <w:rFonts w:hint="eastAsia"/>
           <w:b/>
           <w:lang w:eastAsia="zh-HK"/>
         </w:rPr>
@@ -1636,16 +1570,14 @@
     <w:p>
       <w:pPr>
         <w:rPr>
-          <w:rFonts w:hint="eastAsia"/>
-          <w:b/>
-          <w:lang w:eastAsia="zh-HK"/>
-        </w:rPr>
-      </w:pPr>
-    </w:p>
-    <w:p>
-      <w:pPr>
-        <w:rPr>
-          <w:rFonts w:hint="eastAsia"/>
+          <w:b/>
+          <w:lang w:eastAsia="zh-HK"/>
+        </w:rPr>
+      </w:pPr>
+    </w:p>
+    <w:p>
+      <w:pPr>
+        <w:rPr>
           <w:b/>
           <w:lang w:eastAsia="zh-HK"/>
         </w:rPr>
@@ -1713,43 +1645,38 @@
     <w:p>
       <w:pPr>
         <w:rPr>
-          <w:rFonts w:hint="eastAsia"/>
-          <w:b/>
-          <w:lang w:eastAsia="zh-HK"/>
-        </w:rPr>
-      </w:pPr>
-    </w:p>
-    <w:p>
-      <w:pPr>
-        <w:rPr>
-          <w:rFonts w:hint="eastAsia"/>
-          <w:b/>
-          <w:lang w:eastAsia="zh-HK"/>
-        </w:rPr>
-      </w:pPr>
-    </w:p>
-    <w:p>
-      <w:pPr>
-        <w:rPr>
-          <w:rFonts w:hint="eastAsia"/>
-          <w:b/>
-          <w:lang w:eastAsia="zh-HK"/>
-        </w:rPr>
-      </w:pPr>
-    </w:p>
-    <w:p>
-      <w:pPr>
-        <w:rPr>
-          <w:rFonts w:hint="eastAsia"/>
-          <w:b/>
-          <w:lang w:eastAsia="zh-HK"/>
-        </w:rPr>
-      </w:pPr>
-    </w:p>
-    <w:p>
-      <w:pPr>
-        <w:rPr>
-          <w:rFonts w:hint="eastAsia"/>
+          <w:b/>
+          <w:lang w:eastAsia="zh-HK"/>
+        </w:rPr>
+      </w:pPr>
+    </w:p>
+    <w:p>
+      <w:pPr>
+        <w:rPr>
+          <w:b/>
+          <w:lang w:eastAsia="zh-HK"/>
+        </w:rPr>
+      </w:pPr>
+    </w:p>
+    <w:p>
+      <w:pPr>
+        <w:rPr>
+          <w:b/>
+          <w:lang w:eastAsia="zh-HK"/>
+        </w:rPr>
+      </w:pPr>
+    </w:p>
+    <w:p>
+      <w:pPr>
+        <w:rPr>
+          <w:b/>
+          <w:lang w:eastAsia="zh-HK"/>
+        </w:rPr>
+      </w:pPr>
+    </w:p>
+    <w:p>
+      <w:pPr>
+        <w:rPr>
           <w:b/>
           <w:lang w:eastAsia="zh-HK"/>
         </w:rPr>
@@ -1766,7 +1693,6 @@
     <w:p>
       <w:pPr>
         <w:rPr>
-          <w:rFonts w:hint="eastAsia"/>
           <w:b/>
           <w:lang w:eastAsia="zh-HK"/>
         </w:rPr>
@@ -1832,25 +1758,22 @@
     <w:p>
       <w:pPr>
         <w:rPr>
-          <w:rFonts w:hint="eastAsia"/>
-          <w:b/>
-          <w:lang w:eastAsia="zh-HK"/>
-        </w:rPr>
-      </w:pPr>
-    </w:p>
-    <w:p>
-      <w:pPr>
-        <w:rPr>
-          <w:rFonts w:hint="eastAsia"/>
-          <w:b/>
-          <w:lang w:eastAsia="zh-HK"/>
-        </w:rPr>
-      </w:pPr>
-    </w:p>
-    <w:p>
-      <w:pPr>
-        <w:rPr>
-          <w:rFonts w:hint="eastAsia"/>
+          <w:b/>
+          <w:lang w:eastAsia="zh-HK"/>
+        </w:rPr>
+      </w:pPr>
+    </w:p>
+    <w:p>
+      <w:pPr>
+        <w:rPr>
+          <w:b/>
+          <w:lang w:eastAsia="zh-HK"/>
+        </w:rPr>
+      </w:pPr>
+    </w:p>
+    <w:p>
+      <w:pPr>
+        <w:rPr>
           <w:b/>
           <w:lang w:eastAsia="zh-HK"/>
         </w:rPr>
@@ -1871,7 +1794,6 @@
     <w:p>
       <w:pPr>
         <w:rPr>
-          <w:rFonts w:hint="eastAsia"/>
           <w:lang w:eastAsia="zh-HK"/>
         </w:rPr>
       </w:pPr>
@@ -1897,7 +1819,37 @@
       </w:r>
       <w:r>
         <w:tab/>
-        <w:t>Date:</w:t>
+        <w:t xml:space="preserve">Date: </w:t>
+      </w:r>
+      <w:r>
+        <w:rPr>
+          <w:rFonts w:hint="eastAsia"/>
+          <w:lang w:eastAsia="zh-HK"/>
+        </w:rPr>
+        <w:t>14</w:t>
+      </w:r>
+      <w:r>
+        <w:t>/1/20</w:t>
+      </w:r>
+      <w:r>
+        <w:rPr>
+          <w:rFonts w:hint="eastAsia"/>
+          <w:lang w:eastAsia="zh-HK"/>
+        </w:rPr>
+        <w:t>20</w:t>
+      </w:r>
+    </w:p>
+    <w:p>
+      <w:pPr>
+        <w:rPr>
+          <w:lang w:eastAsia="zh-HK"/>
+        </w:rPr>
+      </w:pPr>
+      <w:r>
+        <w:rPr>
+          <w:b/>
+        </w:rPr>
+        <w:t>Task conducted:</w:t>
       </w:r>
       <w:r>
         <w:t xml:space="preserve"> </w:t>
@@ -1907,14 +1859,321 @@
           <w:rFonts w:hint="eastAsia"/>
           <w:lang w:eastAsia="zh-HK"/>
         </w:rPr>
-        <w:t>14</w:t>
+        <w:t>Admin manage items database</w:t>
+      </w:r>
+    </w:p>
+    <w:p>
+      <w:pPr>
+        <w:rPr>
+          <w:b/>
+          <w:lang w:eastAsia="zh-HK"/>
+        </w:rPr>
+      </w:pPr>
+    </w:p>
+    <w:p>
+      <w:pPr>
+        <w:rPr>
+          <w:b/>
+        </w:rPr>
+      </w:pPr>
+      <w:r>
+        <w:rPr>
+          <w:b/>
+        </w:rPr>
+        <w:t>Was the task easy to carry out? (If no or not really, please say why)</w:t>
+      </w:r>
+    </w:p>
+    <w:p>
+      <w:r>
+        <w:t>Yes.</w:t>
+      </w:r>
+    </w:p>
+    <w:p/>
+    <w:p>
+      <w:pPr>
+        <w:rPr>
+          <w:b/>
+        </w:rPr>
+      </w:pPr>
+      <w:r>
+        <w:rPr>
+          <w:b/>
+        </w:rPr>
+        <w:t>Did you encounter any errors? (If yes, please explain what)</w:t>
+      </w:r>
+    </w:p>
+    <w:p>
+      <w:pPr>
+        <w:rPr>
+          <w:lang w:eastAsia="zh-HK"/>
+        </w:rPr>
+      </w:pPr>
+      <w:r>
+        <w:rPr>
+          <w:rFonts w:hint="eastAsia"/>
+          <w:lang w:eastAsia="zh-HK"/>
+        </w:rPr>
+        <w:t xml:space="preserve">Yes, some error </w:t>
+      </w:r>
+      <w:proofErr w:type="gramStart"/>
+      <w:r>
+        <w:rPr>
+          <w:rFonts w:hint="eastAsia"/>
+          <w:lang w:eastAsia="zh-HK"/>
+        </w:rPr>
+        <w:t>message pop up about connect</w:t>
+      </w:r>
+      <w:proofErr w:type="gramEnd"/>
+      <w:r>
+        <w:rPr>
+          <w:rFonts w:hint="eastAsia"/>
+          <w:lang w:eastAsia="zh-HK"/>
+        </w:rPr>
+        <w:t xml:space="preserve"> to database but item can update normally.</w:t>
+      </w:r>
+    </w:p>
+    <w:p/>
+    <w:p>
+      <w:pPr>
+        <w:rPr>
+          <w:b/>
+        </w:rPr>
+      </w:pPr>
+      <w:r>
+        <w:rPr>
+          <w:b/>
+        </w:rPr>
+        <w:t xml:space="preserve">Did the author have to explain how to use anything? </w:t>
+      </w:r>
+      <w:proofErr w:type="gramStart"/>
+      <w:r>
+        <w:rPr>
+          <w:b/>
+        </w:rPr>
+        <w:t>(If yes, what?)</w:t>
+      </w:r>
+      <w:proofErr w:type="gramEnd"/>
+    </w:p>
+    <w:p>
+      <w:pPr>
+        <w:rPr>
+          <w:lang w:eastAsia="zh-HK"/>
+        </w:rPr>
+      </w:pPr>
+      <w:proofErr w:type="gramStart"/>
+      <w:r>
+        <w:t>No</w:t>
+      </w:r>
+      <w:r>
+        <w:rPr>
+          <w:rFonts w:hint="eastAsia"/>
+          <w:lang w:eastAsia="zh-HK"/>
+        </w:rPr>
+        <w:t>,</w:t>
+      </w:r>
+      <w:r>
+        <w:t xml:space="preserve"> </w:t>
+      </w:r>
+      <w:r>
+        <w:rPr>
+          <w:rFonts w:hint="eastAsia"/>
+          <w:lang w:eastAsia="zh-HK"/>
+        </w:rPr>
+        <w:t>the interface very easy to understand.</w:t>
+      </w:r>
+      <w:proofErr w:type="gramEnd"/>
+    </w:p>
+    <w:p/>
+    <w:p>
+      <w:pPr>
+        <w:rPr>
+          <w:b/>
+        </w:rPr>
+      </w:pPr>
+      <w:r>
+        <w:rPr>
+          <w:b/>
+        </w:rPr>
+        <w:t xml:space="preserve">Did you gain any inspiration for your own practice? </w:t>
+      </w:r>
+      <w:proofErr w:type="gramStart"/>
+      <w:r>
+        <w:rPr>
+          <w:b/>
+        </w:rPr>
+        <w:t>(If so what?)</w:t>
+      </w:r>
+      <w:proofErr w:type="gramEnd"/>
+      <w:r>
+        <w:rPr>
+          <w:b/>
+        </w:rPr>
+        <w:t xml:space="preserve"> </w:t>
+      </w:r>
+    </w:p>
+    <w:p>
+      <w:pPr>
+        <w:rPr>
+          <w:lang w:eastAsia="zh-HK"/>
+        </w:rPr>
+      </w:pPr>
+      <w:r>
+        <w:t>Yes</w:t>
+      </w:r>
+      <w:r>
+        <w:rPr>
+          <w:rFonts w:hint="eastAsia"/>
+          <w:lang w:eastAsia="zh-HK"/>
+        </w:rPr>
+        <w:t>, use login authentication to classify the user/admin menu &amp; function.</w:t>
+      </w:r>
+    </w:p>
+    <w:p/>
+    <w:p>
+      <w:pPr>
+        <w:rPr>
+          <w:b/>
+        </w:rPr>
+      </w:pPr>
+      <w:r>
+        <w:rPr>
+          <w:b/>
+        </w:rPr>
+        <w:t>What constructive advice would you give the author for presenting their work/code in future?</w:t>
+      </w:r>
+    </w:p>
+    <w:p>
+      <w:r>
+        <w:t xml:space="preserve">Everything was presented clearly and understandable. </w:t>
+      </w:r>
+    </w:p>
+    <w:p>
+      <w:pPr>
+        <w:rPr>
+          <w:rFonts w:hint="eastAsia"/>
+          <w:b/>
+          <w:lang w:eastAsia="zh-HK"/>
+        </w:rPr>
+      </w:pPr>
+    </w:p>
+    <w:p>
+      <w:pPr>
+        <w:rPr>
+          <w:rFonts w:hint="eastAsia"/>
+          <w:b/>
+          <w:lang w:eastAsia="zh-HK"/>
+        </w:rPr>
+      </w:pPr>
+    </w:p>
+    <w:p>
+      <w:pPr>
+        <w:rPr>
+          <w:rFonts w:hint="eastAsia"/>
+          <w:b/>
+          <w:lang w:eastAsia="zh-HK"/>
+        </w:rPr>
+      </w:pPr>
+    </w:p>
+    <w:p>
+      <w:pPr>
+        <w:rPr>
+          <w:rFonts w:hint="eastAsia"/>
+          <w:b/>
+          <w:lang w:eastAsia="zh-HK"/>
+        </w:rPr>
+      </w:pPr>
+    </w:p>
+    <w:p>
+      <w:pPr>
+        <w:rPr>
+          <w:rFonts w:hint="eastAsia"/>
+          <w:b/>
+          <w:lang w:eastAsia="zh-HK"/>
+        </w:rPr>
+      </w:pPr>
+    </w:p>
+    <w:p>
+      <w:pPr>
+        <w:rPr>
+          <w:rFonts w:hint="eastAsia"/>
+          <w:b/>
+          <w:lang w:eastAsia="zh-HK"/>
+        </w:rPr>
+      </w:pPr>
+    </w:p>
+    <w:p>
+      <w:pPr>
+        <w:rPr>
+          <w:rFonts w:hint="eastAsia"/>
+          <w:b/>
+          <w:lang w:eastAsia="zh-HK"/>
+        </w:rPr>
+      </w:pPr>
+    </w:p>
+    <w:p>
+      <w:pPr>
+        <w:rPr>
+          <w:rFonts w:hint="eastAsia"/>
+          <w:b/>
+          <w:lang w:eastAsia="zh-HK"/>
+        </w:rPr>
+      </w:pPr>
+    </w:p>
+    <w:p>
+      <w:pPr>
+        <w:rPr>
+          <w:lang w:eastAsia="zh-HK"/>
+        </w:rPr>
+      </w:pPr>
+      <w:r>
+        <w:lastRenderedPageBreak/>
+        <w:t xml:space="preserve">Peer Review carried out by: </w:t>
+      </w:r>
+      <w:r>
+        <w:rPr>
+          <w:rFonts w:hint="eastAsia"/>
+          <w:lang w:eastAsia="zh-HK"/>
+        </w:rPr>
+        <w:t>Jackson</w:t>
+      </w:r>
+      <w:r>
+        <w:rPr>
+          <w:lang w:eastAsia="zh-HK"/>
+        </w:rPr>
+        <w:t xml:space="preserve"> Ch</w:t>
+      </w:r>
+      <w:r>
+        <w:rPr>
+          <w:rFonts w:hint="eastAsia"/>
+          <w:lang w:eastAsia="zh-HK"/>
+        </w:rPr>
+        <w:t>ui</w:t>
+      </w:r>
+      <w:r>
+        <w:tab/>
+      </w:r>
+      <w:r>
+        <w:tab/>
+      </w:r>
+      <w:r>
+        <w:tab/>
+      </w:r>
+      <w:r>
+        <w:tab/>
+        <w:t xml:space="preserve">Date: </w:t>
+      </w:r>
+      <w:r>
+        <w:rPr>
+          <w:rFonts w:hint="eastAsia"/>
+          <w:lang w:eastAsia="zh-HK"/>
+        </w:rPr>
+        <w:t>24</w:t>
       </w:r>
       <w:r>
         <w:t>/1/20</w:t>
       </w:r>
       <w:r>
         <w:rPr>
-          <w:rFonts w:hint="eastAsia"/>
           <w:lang w:eastAsia="zh-HK"/>
         </w:rPr>
         <w:t>20</w:t>
@@ -1923,7 +2182,6 @@
     <w:p>
       <w:pPr>
         <w:rPr>
-          <w:rFonts w:hint="eastAsia"/>
           <w:lang w:eastAsia="zh-HK"/>
         </w:rPr>
       </w:pPr>
@@ -1941,13 +2199,28 @@
           <w:rFonts w:hint="eastAsia"/>
           <w:lang w:eastAsia="zh-HK"/>
         </w:rPr>
-        <w:t>Admin manage items database</w:t>
-      </w:r>
-    </w:p>
-    <w:p>
-      <w:pPr>
-        <w:rPr>
-          <w:rFonts w:hint="eastAsia"/>
+        <w:t xml:space="preserve">User </w:t>
+      </w:r>
+      <w:proofErr w:type="gramStart"/>
+      <w:r>
+        <w:rPr>
+          <w:rFonts w:hint="eastAsia"/>
+          <w:lang w:eastAsia="zh-HK"/>
+        </w:rPr>
+        <w:t>make</w:t>
+      </w:r>
+      <w:proofErr w:type="gramEnd"/>
+      <w:r>
+        <w:rPr>
+          <w:rFonts w:hint="eastAsia"/>
+          <w:lang w:eastAsia="zh-HK"/>
+        </w:rPr>
+        <w:t xml:space="preserve"> order</w:t>
+      </w:r>
+    </w:p>
+    <w:p>
+      <w:pPr>
+        <w:rPr>
           <w:b/>
           <w:lang w:eastAsia="zh-HK"/>
         </w:rPr>
@@ -1988,37 +2261,64 @@
     <w:p>
       <w:pPr>
         <w:rPr>
-          <w:rFonts w:hint="eastAsia"/>
-          <w:lang w:eastAsia="zh-HK"/>
-        </w:rPr>
-      </w:pPr>
-      <w:r>
-        <w:rPr>
-          <w:rFonts w:hint="eastAsia"/>
-          <w:lang w:eastAsia="zh-HK"/>
-        </w:rPr>
-        <w:t>Yes, some error message pop up about connect to database but item can update normally.</w:t>
+          <w:lang w:eastAsia="zh-HK"/>
+        </w:rPr>
+      </w:pPr>
+      <w:r>
+        <w:rPr>
+          <w:lang w:eastAsia="zh-HK"/>
+        </w:rPr>
+        <w:t xml:space="preserve">Yes, some error </w:t>
+      </w:r>
+      <w:proofErr w:type="gramStart"/>
+      <w:r>
+        <w:rPr>
+          <w:lang w:eastAsia="zh-HK"/>
+        </w:rPr>
+        <w:t>message pop up about connect</w:t>
+      </w:r>
+      <w:proofErr w:type="gramEnd"/>
+      <w:r>
+        <w:rPr>
+          <w:lang w:eastAsia="zh-HK"/>
+        </w:rPr>
+        <w:t xml:space="preserve"> to database but item can update normally.</w:t>
       </w:r>
     </w:p>
     <w:p/>
     <w:p>
-      <w:r>
-        <w:t>Did the author have to explain how to use anything? (If yes, what?)</w:t>
-      </w:r>
-    </w:p>
-    <w:p>
-      <w:pPr>
-        <w:rPr>
-          <w:rFonts w:hint="eastAsia"/>
-          <w:lang w:eastAsia="zh-HK"/>
-        </w:rPr>
-      </w:pPr>
+      <w:pPr>
+        <w:rPr>
+          <w:b/>
+        </w:rPr>
+      </w:pPr>
+      <w:r>
+        <w:rPr>
+          <w:b/>
+        </w:rPr>
+        <w:t xml:space="preserve">Did the author have to explain how to use anything? </w:t>
+      </w:r>
+      <w:proofErr w:type="gramStart"/>
+      <w:r>
+        <w:rPr>
+          <w:b/>
+        </w:rPr>
+        <w:t>(If yes, what?)</w:t>
+      </w:r>
+      <w:proofErr w:type="gramEnd"/>
+    </w:p>
+    <w:p>
+      <w:pPr>
+        <w:rPr>
+          <w:lang w:eastAsia="zh-HK"/>
+        </w:rPr>
+      </w:pPr>
+      <w:proofErr w:type="gramStart"/>
       <w:r>
         <w:t>No</w:t>
       </w:r>
       <w:r>
         <w:rPr>
-          <w:rFonts w:hint="eastAsia"/>
           <w:lang w:eastAsia="zh-HK"/>
         </w:rPr>
         <w:t>,</w:t>
@@ -2028,22 +2328,43 @@
       </w:r>
       <w:r>
         <w:rPr>
-          <w:rFonts w:hint="eastAsia"/>
           <w:lang w:eastAsia="zh-HK"/>
         </w:rPr>
         <w:t>the interface very easy to understand.</w:t>
       </w:r>
+      <w:proofErr w:type="gramEnd"/>
     </w:p>
     <w:p/>
     <w:p>
-      <w:r>
-        <w:t xml:space="preserve">Did you gain any inspiration for your own practice? (If so what?) </w:t>
-      </w:r>
-    </w:p>
-    <w:p>
-      <w:pPr>
-        <w:rPr>
-          <w:rFonts w:hint="eastAsia"/>
+      <w:pPr>
+        <w:rPr>
+          <w:b/>
+        </w:rPr>
+      </w:pPr>
+      <w:r>
+        <w:rPr>
+          <w:b/>
+        </w:rPr>
+        <w:t xml:space="preserve">Did you gain any inspiration for your own practice? </w:t>
+      </w:r>
+      <w:proofErr w:type="gramStart"/>
+      <w:r>
+        <w:rPr>
+          <w:b/>
+        </w:rPr>
+        <w:t>(If so what?)</w:t>
+      </w:r>
+      <w:proofErr w:type="gramEnd"/>
+      <w:r>
+        <w:rPr>
+          <w:b/>
+        </w:rPr>
+        <w:t xml:space="preserve"> </w:t>
+      </w:r>
+    </w:p>
+    <w:p>
+      <w:pPr>
+        <w:rPr>
           <w:lang w:eastAsia="zh-HK"/>
         </w:rPr>
       </w:pPr>
@@ -2052,21 +2373,439 @@
       </w:r>
       <w:r>
         <w:rPr>
-          <w:rFonts w:hint="eastAsia"/>
-          <w:lang w:eastAsia="zh-HK"/>
-        </w:rPr>
-        <w:t>, use login authentication to classify the user/admin menu &amp; function.</w:t>
+          <w:lang w:eastAsia="zh-HK"/>
+        </w:rPr>
+        <w:t xml:space="preserve">, </w:t>
+      </w:r>
+      <w:r>
+        <w:rPr>
+          <w:rFonts w:hint="eastAsia"/>
+          <w:lang w:eastAsia="zh-HK"/>
+        </w:rPr>
+        <w:t>the menu should list all item for select, no need to input the ID manually</w:t>
+      </w:r>
+      <w:r>
+        <w:rPr>
+          <w:lang w:eastAsia="zh-HK"/>
+        </w:rPr>
+        <w:t>.</w:t>
       </w:r>
     </w:p>
     <w:p/>
     <w:p>
-      <w:r>
+      <w:pPr>
+        <w:rPr>
+          <w:b/>
+        </w:rPr>
+      </w:pPr>
+      <w:r>
+        <w:rPr>
+          <w:b/>
+        </w:rPr>
         <w:t>What constructive advice would you give the author for presenting their work/code in future?</w:t>
       </w:r>
     </w:p>
     <w:p>
-      <w:r>
-        <w:t xml:space="preserve">Everything was presented clearly and understandable. </w:t>
+      <w:pPr>
+        <w:rPr>
+          <w:rFonts w:hint="eastAsia"/>
+          <w:lang w:eastAsia="zh-HK"/>
+        </w:rPr>
+      </w:pPr>
+      <w:r>
+        <w:t xml:space="preserve">Everything was presented clearly and </w:t>
+      </w:r>
+      <w:r>
+        <w:rPr>
+          <w:rFonts w:hint="eastAsia"/>
+          <w:lang w:eastAsia="zh-HK"/>
+        </w:rPr>
+        <w:t>user friendly</w:t>
+      </w:r>
+    </w:p>
+    <w:p>
+      <w:pPr>
+        <w:rPr>
+          <w:rFonts w:hint="eastAsia"/>
+          <w:b/>
+          <w:lang w:eastAsia="zh-HK"/>
+        </w:rPr>
+      </w:pPr>
+    </w:p>
+    <w:p>
+      <w:pPr>
+        <w:rPr>
+          <w:rFonts w:hint="eastAsia"/>
+          <w:b/>
+          <w:lang w:eastAsia="zh-HK"/>
+        </w:rPr>
+      </w:pPr>
+    </w:p>
+    <w:p>
+      <w:pPr>
+        <w:rPr>
+          <w:rFonts w:hint="eastAsia"/>
+          <w:b/>
+          <w:lang w:eastAsia="zh-HK"/>
+        </w:rPr>
+      </w:pPr>
+    </w:p>
+    <w:p>
+      <w:pPr>
+        <w:rPr>
+          <w:rFonts w:hint="eastAsia"/>
+          <w:b/>
+          <w:lang w:eastAsia="zh-HK"/>
+        </w:rPr>
+      </w:pPr>
+    </w:p>
+    <w:p>
+      <w:pPr>
+        <w:rPr>
+          <w:rFonts w:hint="eastAsia"/>
+          <w:b/>
+          <w:lang w:eastAsia="zh-HK"/>
+        </w:rPr>
+      </w:pPr>
+    </w:p>
+    <w:p>
+      <w:pPr>
+        <w:rPr>
+          <w:rFonts w:hint="eastAsia"/>
+          <w:b/>
+          <w:lang w:eastAsia="zh-HK"/>
+        </w:rPr>
+      </w:pPr>
+    </w:p>
+    <w:p>
+      <w:pPr>
+        <w:rPr>
+          <w:rFonts w:hint="eastAsia"/>
+          <w:b/>
+          <w:lang w:eastAsia="zh-HK"/>
+        </w:rPr>
+      </w:pPr>
+    </w:p>
+    <w:p>
+      <w:pPr>
+        <w:rPr>
+          <w:rFonts w:hint="eastAsia"/>
+          <w:b/>
+          <w:lang w:eastAsia="zh-HK"/>
+        </w:rPr>
+      </w:pPr>
+    </w:p>
+    <w:p>
+      <w:pPr>
+        <w:rPr>
+          <w:lang w:eastAsia="zh-HK"/>
+        </w:rPr>
+      </w:pPr>
+      <w:r>
+        <w:lastRenderedPageBreak/>
+        <w:t xml:space="preserve">Peer Review carried out by: </w:t>
+      </w:r>
+      <w:r>
+        <w:rPr>
+          <w:lang w:eastAsia="zh-HK"/>
+        </w:rPr>
+        <w:t>Monica Chan</w:t>
+      </w:r>
+      <w:r>
+        <w:tab/>
+      </w:r>
+      <w:r>
+        <w:tab/>
+      </w:r>
+      <w:r>
+        <w:tab/>
+      </w:r>
+      <w:r>
+        <w:tab/>
+        <w:t xml:space="preserve">Date: </w:t>
+      </w:r>
+      <w:r>
+        <w:rPr>
+          <w:rFonts w:hint="eastAsia"/>
+          <w:lang w:eastAsia="zh-HK"/>
+        </w:rPr>
+        <w:t>25</w:t>
+      </w:r>
+      <w:r>
+        <w:t>/</w:t>
+      </w:r>
+      <w:r>
+        <w:rPr>
+          <w:rFonts w:hint="eastAsia"/>
+          <w:lang w:eastAsia="zh-HK"/>
+        </w:rPr>
+        <w:t>1</w:t>
+      </w:r>
+      <w:r>
+        <w:t>/20</w:t>
+      </w:r>
+      <w:r>
+        <w:rPr>
+          <w:lang w:eastAsia="zh-HK"/>
+        </w:rPr>
+        <w:t>20</w:t>
+      </w:r>
+    </w:p>
+    <w:p>
+      <w:pPr>
+        <w:rPr>
+          <w:lang w:eastAsia="zh-HK"/>
+        </w:rPr>
+      </w:pPr>
+      <w:r>
+        <w:rPr>
+          <w:b/>
+        </w:rPr>
+        <w:t>Task conducted:</w:t>
+      </w:r>
+      <w:r>
+        <w:t xml:space="preserve"> </w:t>
+      </w:r>
+      <w:r>
+        <w:rPr>
+          <w:rFonts w:hint="eastAsia"/>
+          <w:lang w:eastAsia="zh-HK"/>
+        </w:rPr>
+        <w:t>Check &amp; edit order</w:t>
+      </w:r>
+    </w:p>
+    <w:p>
+      <w:pPr>
+        <w:rPr>
+          <w:b/>
+          <w:lang w:eastAsia="zh-HK"/>
+        </w:rPr>
+      </w:pPr>
+    </w:p>
+    <w:p>
+      <w:pPr>
+        <w:rPr>
+          <w:b/>
+        </w:rPr>
+      </w:pPr>
+      <w:r>
+        <w:rPr>
+          <w:b/>
+        </w:rPr>
+        <w:t>Was the task easy to carry out? (If no or not really, please say why)</w:t>
+      </w:r>
+    </w:p>
+    <w:p>
+      <w:pPr>
+        <w:rPr>
+          <w:rFonts w:hint="eastAsia"/>
+          <w:lang w:eastAsia="zh-HK"/>
+        </w:rPr>
+      </w:pPr>
+      <w:r>
+        <w:rPr>
+          <w:rFonts w:hint="eastAsia"/>
+          <w:lang w:eastAsia="zh-HK"/>
+        </w:rPr>
+        <w:t>Yes.</w:t>
+      </w:r>
+    </w:p>
+    <w:p/>
+    <w:p>
+      <w:pPr>
+        <w:rPr>
+          <w:b/>
+        </w:rPr>
+      </w:pPr>
+      <w:r>
+        <w:rPr>
+          <w:b/>
+        </w:rPr>
+        <w:t>Did you encounter any errors? (If yes, please explain what)</w:t>
+      </w:r>
+    </w:p>
+    <w:p>
+      <w:pPr>
+        <w:rPr>
+          <w:lang w:eastAsia="zh-HK"/>
+        </w:rPr>
+      </w:pPr>
+      <w:r>
+        <w:rPr>
+          <w:lang w:eastAsia="zh-HK"/>
+        </w:rPr>
+        <w:t xml:space="preserve">Yes, </w:t>
+      </w:r>
+      <w:r>
+        <w:rPr>
+          <w:rFonts w:hint="eastAsia"/>
+          <w:lang w:eastAsia="zh-HK"/>
+        </w:rPr>
+        <w:t>can</w:t>
+      </w:r>
+      <w:r>
+        <w:rPr>
+          <w:lang w:eastAsia="zh-HK"/>
+        </w:rPr>
+        <w:t>’</w:t>
+      </w:r>
+      <w:r>
+        <w:rPr>
+          <w:rFonts w:hint="eastAsia"/>
+          <w:lang w:eastAsia="zh-HK"/>
+        </w:rPr>
+        <w:t xml:space="preserve">t check the order item </w:t>
+      </w:r>
+      <w:proofErr w:type="spellStart"/>
+      <w:r>
+        <w:rPr>
+          <w:rFonts w:hint="eastAsia"/>
+          <w:lang w:eastAsia="zh-HK"/>
+        </w:rPr>
+        <w:t>disply</w:t>
+      </w:r>
+      <w:proofErr w:type="spellEnd"/>
+      <w:r>
+        <w:rPr>
+          <w:rFonts w:hint="eastAsia"/>
+          <w:lang w:eastAsia="zh-HK"/>
+        </w:rPr>
+        <w:t>.</w:t>
+      </w:r>
+    </w:p>
+    <w:p>
+      <w:pPr>
+        <w:rPr>
+          <w:b/>
+        </w:rPr>
+      </w:pPr>
+    </w:p>
+    <w:p>
+      <w:pPr>
+        <w:rPr>
+          <w:b/>
+        </w:rPr>
+      </w:pPr>
+      <w:r>
+        <w:rPr>
+          <w:b/>
+        </w:rPr>
+        <w:t xml:space="preserve">Did the author have to explain how to use anything? </w:t>
+      </w:r>
+      <w:proofErr w:type="gramStart"/>
+      <w:r>
+        <w:rPr>
+          <w:b/>
+        </w:rPr>
+        <w:t>(If yes, what?)</w:t>
+      </w:r>
+      <w:proofErr w:type="gramEnd"/>
+    </w:p>
+    <w:p>
+      <w:pPr>
+        <w:rPr>
+          <w:rFonts w:hint="eastAsia"/>
+          <w:lang w:eastAsia="zh-HK"/>
+        </w:rPr>
+      </w:pPr>
+      <w:r>
+        <w:rPr>
+          <w:rFonts w:hint="eastAsia"/>
+          <w:lang w:eastAsia="zh-HK"/>
+        </w:rPr>
+        <w:t>Yes, all search need to input ID.</w:t>
+      </w:r>
+    </w:p>
+    <w:p/>
+    <w:p>
+      <w:pPr>
+        <w:rPr>
+          <w:b/>
+        </w:rPr>
+      </w:pPr>
+      <w:r>
+        <w:rPr>
+          <w:b/>
+        </w:rPr>
+        <w:t xml:space="preserve">Did you gain any inspiration for your own practice? </w:t>
+      </w:r>
+      <w:proofErr w:type="gramStart"/>
+      <w:r>
+        <w:rPr>
+          <w:b/>
+        </w:rPr>
+        <w:t>(If so what?)</w:t>
+      </w:r>
+      <w:proofErr w:type="gramEnd"/>
+      <w:r>
+        <w:rPr>
+          <w:b/>
+        </w:rPr>
+        <w:t xml:space="preserve"> </w:t>
+      </w:r>
+    </w:p>
+    <w:p>
+      <w:pPr>
+        <w:rPr>
+          <w:lang w:eastAsia="zh-HK"/>
+        </w:rPr>
+      </w:pPr>
+      <w:r>
+        <w:t>Yes</w:t>
+      </w:r>
+      <w:r>
+        <w:rPr>
+          <w:lang w:eastAsia="zh-HK"/>
+        </w:rPr>
+        <w:t xml:space="preserve">, </w:t>
+      </w:r>
+      <w:r>
+        <w:rPr>
+          <w:rFonts w:hint="eastAsia"/>
+          <w:lang w:eastAsia="zh-HK"/>
+        </w:rPr>
+        <w:t xml:space="preserve">all working page should show related database date by click on one </w:t>
+      </w:r>
+      <w:bookmarkStart w:id="0" w:name="_GoBack"/>
+      <w:bookmarkEnd w:id="0"/>
+      <w:r>
+        <w:rPr>
+          <w:rFonts w:hint="eastAsia"/>
+          <w:lang w:eastAsia="zh-HK"/>
+        </w:rPr>
+        <w:t>button to check/edit.</w:t>
+      </w:r>
+    </w:p>
+    <w:p/>
+    <w:p>
+      <w:pPr>
+        <w:rPr>
+          <w:b/>
+        </w:rPr>
+      </w:pPr>
+      <w:r>
+        <w:rPr>
+          <w:b/>
+        </w:rPr>
+        <w:t>What constructive advice would you give the author for presenting their work/code in future?</w:t>
+      </w:r>
+    </w:p>
+    <w:p>
+      <w:pPr>
+        <w:rPr>
+          <w:rFonts w:hint="eastAsia"/>
+          <w:lang w:eastAsia="zh-HK"/>
+        </w:rPr>
+      </w:pPr>
+      <w:r>
+        <w:t xml:space="preserve">Everything was presented clearly and </w:t>
+      </w:r>
+      <w:r>
+        <w:rPr>
+          <w:rFonts w:hint="eastAsia"/>
+          <w:lang w:eastAsia="zh-HK"/>
+        </w:rPr>
+        <w:t>easy to use</w:t>
       </w:r>
     </w:p>
     <w:p>

</xml_diff>